<commit_message>
Updated all the relevant portions of the Project Proposal.
</commit_message>
<xml_diff>
--- a/1 - Project Proposal/Project Proposal.docx
+++ b/1 - Project Proposal/Project Proposal.docx
@@ -1,6 +1,6 @@
 
 <file path=word/document.xml><?xml version="1.0" encoding="utf-8"?>
-<w:document xmlns:wpc="http://schemas.microsoft.com/office/word/2010/wordprocessingCanvas" xmlns:cx="http://schemas.microsoft.com/office/drawing/2014/chartex" xmlns:cx1="http://schemas.microsoft.com/office/drawing/2015/9/8/chartex" xmlns:cx2="http://schemas.microsoft.com/office/drawing/2015/10/21/chartex" xmlns:cx3="http://schemas.microsoft.com/office/drawing/2016/5/9/chartex" xmlns:cx4="http://schemas.microsoft.com/office/drawing/2016/5/10/chartex" xmlns:cx5="http://schemas.microsoft.com/office/drawing/2016/5/11/chartex" xmlns:cx6="http://schemas.microsoft.com/office/drawing/2016/5/12/chartex" xmlns:cx7="http://schemas.microsoft.com/office/drawing/2016/5/13/chartex" xmlns:cx8="http://schemas.microsoft.com/office/drawing/2016/5/14/chartex" xmlns:mc="http://schemas.openxmlformats.org/markup-compatibility/2006" xmlns:aink="http://schemas.microsoft.com/office/drawing/2016/ink" xmlns:am3d="http://schemas.microsoft.com/office/drawing/2017/model3d" xmlns:o="urn:schemas-microsoft-com:office:office" xmlns:r="http://schemas.openxmlformats.org/officeDocument/2006/relationships" xmlns:m="http://schemas.openxmlformats.org/officeDocument/2006/math" xmlns:v="urn:schemas-microsoft-com:vml" xmlns:wp14="http://schemas.microsoft.com/office/word/2010/wordprocessingDrawing" xmlns:wp="http://schemas.openxmlformats.org/drawingml/2006/wordprocessingDrawing" xmlns:w10="urn:schemas-microsoft-com:office:word" xmlns:w="http://schemas.openxmlformats.org/wordprocessingml/2006/main" xmlns:w14="http://schemas.microsoft.com/office/word/2010/wordml" xmlns:w15="http://schemas.microsoft.com/office/word/2012/wordml" xmlns:w16cex="http://schemas.microsoft.com/office/word/2018/wordml/cex" xmlns:w16cid="http://schemas.microsoft.com/office/word/2016/wordml/cid" xmlns:w16="http://schemas.microsoft.com/office/word/2018/wordml" xmlns:w16sdtdh="http://schemas.microsoft.com/office/word/2020/wordml/sdtdatahash" xmlns:w16se="http://schemas.microsoft.com/office/word/2015/wordml/symex" xmlns:wpg="http://schemas.microsoft.com/office/word/2010/wordprocessingGroup" xmlns:wpi="http://schemas.microsoft.com/office/word/2010/wordprocessingInk" xmlns:wne="http://schemas.microsoft.com/office/word/2006/wordml" xmlns:wps="http://schemas.microsoft.com/office/word/2010/wordprocessingShape" mc:Ignorable="w14 w15 w16se w16cid w16 w16cex w16sdtdh wp14">
+<w:document xmlns:wpc="http://schemas.microsoft.com/office/word/2010/wordprocessingCanvas" xmlns:cx="http://schemas.microsoft.com/office/drawing/2014/chartex" xmlns:cx1="http://schemas.microsoft.com/office/drawing/2015/9/8/chartex" xmlns:cx2="http://schemas.microsoft.com/office/drawing/2015/10/21/chartex" xmlns:cx3="http://schemas.microsoft.com/office/drawing/2016/5/9/chartex" xmlns:cx4="http://schemas.microsoft.com/office/drawing/2016/5/10/chartex" xmlns:cx5="http://schemas.microsoft.com/office/drawing/2016/5/11/chartex" xmlns:cx6="http://schemas.microsoft.com/office/drawing/2016/5/12/chartex" xmlns:cx7="http://schemas.microsoft.com/office/drawing/2016/5/13/chartex" xmlns:cx8="http://schemas.microsoft.com/office/drawing/2016/5/14/chartex" xmlns:mc="http://schemas.openxmlformats.org/markup-compatibility/2006" xmlns:aink="http://schemas.microsoft.com/office/drawing/2016/ink" xmlns:am3d="http://schemas.microsoft.com/office/drawing/2017/model3d" xmlns:o="urn:schemas-microsoft-com:office:office" xmlns:oel="http://schemas.microsoft.com/office/2019/extlst" xmlns:r="http://schemas.openxmlformats.org/officeDocument/2006/relationships" xmlns:m="http://schemas.openxmlformats.org/officeDocument/2006/math" xmlns:v="urn:schemas-microsoft-com:vml" xmlns:wp14="http://schemas.microsoft.com/office/word/2010/wordprocessingDrawing" xmlns:wp="http://schemas.openxmlformats.org/drawingml/2006/wordprocessingDrawing" xmlns:w10="urn:schemas-microsoft-com:office:word" xmlns:w="http://schemas.openxmlformats.org/wordprocessingml/2006/main" xmlns:w14="http://schemas.microsoft.com/office/word/2010/wordml" xmlns:w15="http://schemas.microsoft.com/office/word/2012/wordml" xmlns:w16cex="http://schemas.microsoft.com/office/word/2018/wordml/cex" xmlns:w16cid="http://schemas.microsoft.com/office/word/2016/wordml/cid" xmlns:w16="http://schemas.microsoft.com/office/word/2018/wordml" xmlns:w16sdtdh="http://schemas.microsoft.com/office/word/2020/wordml/sdtdatahash" xmlns:w16se="http://schemas.microsoft.com/office/word/2015/wordml/symex" xmlns:wpg="http://schemas.microsoft.com/office/word/2010/wordprocessingGroup" xmlns:wpi="http://schemas.microsoft.com/office/word/2010/wordprocessingInk" xmlns:wne="http://schemas.microsoft.com/office/word/2006/wordml" xmlns:wps="http://schemas.microsoft.com/office/word/2010/wordprocessingShape" mc:Ignorable="w14 w15 w16se w16cid w16 w16cex w16sdtdh wp14">
   <w:body>
     <w:p>
       <w:pPr>
@@ -59,25 +59,31 @@
           <w:sz w:val="24"/>
           <w:szCs w:val="24"/>
         </w:rPr>
-        <w:t xml:space="preserve"> Daniel Carpenter &amp; </w:t>
-      </w:r>
-      <w:proofErr w:type="spellStart"/>
-      <w:r>
-        <w:rPr>
-          <w:rFonts w:cstheme="minorHAnsi"/>
-          <w:sz w:val="24"/>
-          <w:szCs w:val="24"/>
-        </w:rPr>
-        <w:t>Sonaxy</w:t>
-      </w:r>
-      <w:proofErr w:type="spellEnd"/>
-      <w:r>
-        <w:rPr>
-          <w:rFonts w:cstheme="minorHAnsi"/>
-          <w:sz w:val="24"/>
-          <w:szCs w:val="24"/>
-        </w:rPr>
-        <w:t xml:space="preserve"> Mohanty</w:t>
+        <w:t xml:space="preserve"> Daniel Carpenter</w:t>
+      </w:r>
+      <w:r>
+        <w:rPr>
+          <w:rFonts w:cstheme="minorHAnsi"/>
+          <w:sz w:val="24"/>
+          <w:szCs w:val="24"/>
+        </w:rPr>
+        <w:t xml:space="preserve">, </w:t>
+      </w:r>
+      <w:r>
+        <w:rPr>
+          <w:rFonts w:cstheme="minorHAnsi"/>
+          <w:sz w:val="24"/>
+          <w:szCs w:val="24"/>
+        </w:rPr>
+        <w:t>Zachary Knepp</w:t>
+      </w:r>
+      <w:r>
+        <w:rPr>
+          <w:rFonts w:cstheme="minorHAnsi"/>
+          <w:sz w:val="24"/>
+          <w:szCs w:val="24"/>
+        </w:rPr>
+        <w:t xml:space="preserve"> &amp; Sonaxy Mohanty</w:t>
       </w:r>
     </w:p>
     <w:p>
@@ -105,7 +111,23 @@
           <w:sz w:val="24"/>
           <w:szCs w:val="24"/>
         </w:rPr>
-        <w:t xml:space="preserve"> Predicting Breast Cancer Diagnosis</w:t>
+        <w:t xml:space="preserve"> </w:t>
+      </w:r>
+      <w:r>
+        <w:rPr>
+          <w:rFonts w:cstheme="minorHAnsi"/>
+          <w:sz w:val="24"/>
+          <w:szCs w:val="24"/>
+        </w:rPr>
+        <w:t>Breast Cancer Diagnosis</w:t>
+      </w:r>
+      <w:r>
+        <w:rPr>
+          <w:rFonts w:cstheme="minorHAnsi"/>
+          <w:sz w:val="24"/>
+          <w:szCs w:val="24"/>
+        </w:rPr>
+        <w:t xml:space="preserve"> Prediction</w:t>
       </w:r>
     </w:p>
     <w:p>
@@ -137,6 +159,150 @@
         </w:rPr>
         <w:t xml:space="preserve"> </w:t>
       </w:r>
+      <w:r>
+        <w:rPr>
+          <w:rFonts w:cstheme="minorHAnsi"/>
+          <w:sz w:val="24"/>
+          <w:szCs w:val="24"/>
+        </w:rPr>
+        <w:t>Breast cancer is a disease in which cells in the breast grow out of control.</w:t>
+      </w:r>
+      <w:r>
+        <w:rPr>
+          <w:rFonts w:cstheme="minorHAnsi"/>
+          <w:sz w:val="24"/>
+          <w:szCs w:val="24"/>
+        </w:rPr>
+        <w:t xml:space="preserve"> </w:t>
+      </w:r>
+      <w:r>
+        <w:rPr>
+          <w:rFonts w:cstheme="minorHAnsi"/>
+          <w:sz w:val="24"/>
+          <w:szCs w:val="24"/>
+        </w:rPr>
+        <w:t>It’s important to understand that most breast lumps are benign and not cancer (malignant). Any breast lump or change needs to be checked by a health care professional to find out if it is benign or malignant (cancer) and if it might affect your future cancer risk.</w:t>
+      </w:r>
+      <w:r>
+        <w:rPr>
+          <w:rFonts w:cstheme="minorHAnsi"/>
+          <w:sz w:val="24"/>
+          <w:szCs w:val="24"/>
+        </w:rPr>
+        <w:t xml:space="preserve"> </w:t>
+      </w:r>
+      <w:r>
+        <w:rPr>
+          <w:rFonts w:cstheme="minorHAnsi"/>
+          <w:sz w:val="24"/>
+          <w:szCs w:val="24"/>
+        </w:rPr>
+        <w:t>If</w:t>
+      </w:r>
+      <w:r>
+        <w:rPr>
+          <w:rFonts w:cstheme="minorHAnsi"/>
+          <w:sz w:val="24"/>
+          <w:szCs w:val="24"/>
+        </w:rPr>
+        <w:t xml:space="preserve"> </w:t>
+      </w:r>
+      <w:r>
+        <w:rPr>
+          <w:rFonts w:cstheme="minorHAnsi"/>
+          <w:sz w:val="24"/>
+          <w:szCs w:val="24"/>
+        </w:rPr>
+        <w:t>doctor</w:t>
+      </w:r>
+      <w:r>
+        <w:rPr>
+          <w:rFonts w:cstheme="minorHAnsi"/>
+          <w:sz w:val="24"/>
+          <w:szCs w:val="24"/>
+        </w:rPr>
+        <w:t>s</w:t>
+      </w:r>
+      <w:r>
+        <w:rPr>
+          <w:rFonts w:cstheme="minorHAnsi"/>
+          <w:sz w:val="24"/>
+          <w:szCs w:val="24"/>
+        </w:rPr>
+        <w:t xml:space="preserve"> find an area of concern on a screening test, or if </w:t>
+      </w:r>
+      <w:r>
+        <w:rPr>
+          <w:rFonts w:cstheme="minorHAnsi"/>
+          <w:sz w:val="24"/>
+          <w:szCs w:val="24"/>
+        </w:rPr>
+        <w:t>an individual</w:t>
+      </w:r>
+      <w:r>
+        <w:rPr>
+          <w:rFonts w:cstheme="minorHAnsi"/>
+          <w:sz w:val="24"/>
+          <w:szCs w:val="24"/>
+        </w:rPr>
+        <w:t xml:space="preserve"> ha</w:t>
+      </w:r>
+      <w:r>
+        <w:rPr>
+          <w:rFonts w:cstheme="minorHAnsi"/>
+          <w:sz w:val="24"/>
+          <w:szCs w:val="24"/>
+        </w:rPr>
+        <w:t>s</w:t>
+      </w:r>
+      <w:r>
+        <w:rPr>
+          <w:rFonts w:cstheme="minorHAnsi"/>
+          <w:sz w:val="24"/>
+          <w:szCs w:val="24"/>
+        </w:rPr>
+        <w:t xml:space="preserve"> symptoms that could mean breast cancer, </w:t>
+      </w:r>
+      <w:r>
+        <w:rPr>
+          <w:rFonts w:cstheme="minorHAnsi"/>
+          <w:sz w:val="24"/>
+          <w:szCs w:val="24"/>
+        </w:rPr>
+        <w:t xml:space="preserve">then they may refer </w:t>
+      </w:r>
+      <w:r>
+        <w:rPr>
+          <w:rFonts w:cstheme="minorHAnsi"/>
+          <w:sz w:val="24"/>
+          <w:szCs w:val="24"/>
+        </w:rPr>
+        <w:t>for a fine needle aspiration biopsy (FNA)</w:t>
+      </w:r>
+      <w:r>
+        <w:rPr>
+          <w:rFonts w:cstheme="minorHAnsi"/>
+          <w:sz w:val="24"/>
+          <w:szCs w:val="24"/>
+        </w:rPr>
+        <w:t xml:space="preserve">. </w:t>
+      </w:r>
+      <w:r>
+        <w:rPr>
+          <w:rFonts w:cstheme="minorHAnsi"/>
+          <w:sz w:val="24"/>
+          <w:szCs w:val="24"/>
+        </w:rPr>
+        <w:t>In an FNA, the doctor uses a very thin, hollow needle attached to a syringe to withdraw (aspirate) a small amount of breast tissue or fluid from a suspicious area.</w:t>
+      </w:r>
+      <w:r>
+        <w:rPr>
+          <w:rFonts w:cstheme="minorHAnsi"/>
+          <w:sz w:val="24"/>
+          <w:szCs w:val="24"/>
+        </w:rPr>
+        <w:t xml:space="preserve"> </w:t>
+      </w:r>
     </w:p>
     <w:p>
       <w:pPr>
@@ -150,22 +316,10 @@
       <w:r>
         <w:rPr>
           <w:rFonts w:cstheme="minorHAnsi"/>
-          <w:b/>
-          <w:bCs/>
-          <w:sz w:val="24"/>
-          <w:szCs w:val="24"/>
-        </w:rPr>
-        <w:t>Type of the problem:</w:t>
-      </w:r>
-      <w:r>
-        <w:rPr>
-          <w:rFonts w:cstheme="minorHAnsi"/>
-          <w:b/>
-          <w:bCs/>
-          <w:sz w:val="24"/>
-          <w:szCs w:val="24"/>
-        </w:rPr>
-        <w:t xml:space="preserve"> </w:t>
+          <w:sz w:val="24"/>
+          <w:szCs w:val="24"/>
+        </w:rPr>
+        <w:t xml:space="preserve">The information that the data set contains are computed features from a digitized image of a FNA of a breast mass. They describe characteristics of the cell nuclei present in the image. The objective is to predict whether the breast lump is benign or malignant based on these computed real valued features for each cell nucleus.  </w:t>
       </w:r>
     </w:p>
     <w:p>
@@ -185,9 +339,8 @@
           <w:sz w:val="24"/>
           <w:szCs w:val="24"/>
         </w:rPr>
-        <w:t xml:space="preserve">Initial thoughts on techniques that might </w:t>
-      </w:r>
-      <w:proofErr w:type="gramStart"/>
+        <w:t>Type of the problem:</w:t>
+      </w:r>
       <w:r>
         <w:rPr>
           <w:rFonts w:cstheme="minorHAnsi"/>
@@ -196,9 +349,66 @@
           <w:sz w:val="24"/>
           <w:szCs w:val="24"/>
         </w:rPr>
-        <w:t>be used</w:t>
-      </w:r>
-      <w:proofErr w:type="gramEnd"/>
+        <w:t xml:space="preserve"> </w:t>
+      </w:r>
+      <w:r>
+        <w:rPr>
+          <w:rFonts w:cstheme="minorHAnsi"/>
+          <w:sz w:val="24"/>
+          <w:szCs w:val="24"/>
+        </w:rPr>
+        <w:t>Supervised learning. Methods including logistic regression</w:t>
+      </w:r>
+      <w:r>
+        <w:rPr>
+          <w:rFonts w:cstheme="minorHAnsi"/>
+          <w:sz w:val="24"/>
+          <w:szCs w:val="24"/>
+        </w:rPr>
+        <w:t xml:space="preserve">, </w:t>
+      </w:r>
+      <w:r>
+        <w:rPr>
+          <w:rFonts w:cstheme="minorHAnsi"/>
+          <w:sz w:val="24"/>
+          <w:szCs w:val="24"/>
+        </w:rPr>
+        <w:t>support vector machines</w:t>
+      </w:r>
+      <w:r>
+        <w:rPr>
+          <w:rFonts w:cstheme="minorHAnsi"/>
+          <w:sz w:val="24"/>
+          <w:szCs w:val="24"/>
+        </w:rPr>
+        <w:t xml:space="preserve"> and maybe decision tree</w:t>
+      </w:r>
+      <w:r>
+        <w:rPr>
+          <w:rFonts w:cstheme="minorHAnsi"/>
+          <w:sz w:val="24"/>
+          <w:szCs w:val="24"/>
+        </w:rPr>
+        <w:t xml:space="preserve"> can be investigated</w:t>
+      </w:r>
+      <w:r>
+        <w:rPr>
+          <w:rFonts w:cstheme="minorHAnsi"/>
+          <w:sz w:val="24"/>
+          <w:szCs w:val="24"/>
+        </w:rPr>
+        <w:t>.</w:t>
+      </w:r>
+    </w:p>
+    <w:p>
+      <w:pPr>
+        <w:spacing w:before="240"/>
+        <w:rPr>
+          <w:rFonts w:cstheme="minorHAnsi"/>
+          <w:sz w:val="24"/>
+          <w:szCs w:val="24"/>
+        </w:rPr>
+      </w:pPr>
       <w:r>
         <w:rPr>
           <w:rFonts w:cstheme="minorHAnsi"/>
@@ -207,7 +417,23 @@
           <w:sz w:val="24"/>
           <w:szCs w:val="24"/>
         </w:rPr>
-        <w:t xml:space="preserve">: </w:t>
+        <w:t xml:space="preserve">Initial thoughts on techniques that might be used: </w:t>
+      </w:r>
+      <w:r>
+        <w:rPr>
+          <w:rFonts w:cstheme="minorHAnsi"/>
+          <w:sz w:val="24"/>
+          <w:szCs w:val="24"/>
+        </w:rPr>
+        <w:t xml:space="preserve">Preprocess the </w:t>
+      </w:r>
+      <w:r>
+        <w:rPr>
+          <w:rFonts w:cstheme="minorHAnsi"/>
+          <w:sz w:val="24"/>
+          <w:szCs w:val="24"/>
+        </w:rPr>
+        <w:t xml:space="preserve">missing values with a valid numerical imputation method. Construct and validate the learning models that would predict the breast cancer lump correctly using performance measures. </w:t>
       </w:r>
     </w:p>
     <w:p>
@@ -252,12 +478,7 @@
       </w:hyperlink>
     </w:p>
     <w:sectPr>
-      <w:headerReference w:type="even" r:id="rId7"/>
-      <w:headerReference w:type="default" r:id="rId8"/>
-      <w:footerReference w:type="even" r:id="rId9"/>
-      <w:footerReference w:type="default" r:id="rId10"/>
-      <w:headerReference w:type="first" r:id="rId11"/>
-      <w:footerReference w:type="first" r:id="rId12"/>
+      <w:headerReference w:type="default" r:id="rId7"/>
       <w:pgSz w:w="12240" w:h="15840"/>
       <w:pgMar w:top="1440" w:right="1440" w:bottom="1440" w:left="1440" w:header="720" w:footer="720" w:gutter="0"/>
       <w:cols w:space="720"/>
@@ -268,7 +489,7 @@
 </file>
 
 <file path=word/endnotes.xml><?xml version="1.0" encoding="utf-8"?>
-<w:endnotes xmlns:wpc="http://schemas.microsoft.com/office/word/2010/wordprocessingCanvas" xmlns:cx="http://schemas.microsoft.com/office/drawing/2014/chartex" xmlns:cx1="http://schemas.microsoft.com/office/drawing/2015/9/8/chartex" xmlns:cx2="http://schemas.microsoft.com/office/drawing/2015/10/21/chartex" xmlns:cx3="http://schemas.microsoft.com/office/drawing/2016/5/9/chartex" xmlns:cx4="http://schemas.microsoft.com/office/drawing/2016/5/10/chartex" xmlns:cx5="http://schemas.microsoft.com/office/drawing/2016/5/11/chartex" xmlns:cx6="http://schemas.microsoft.com/office/drawing/2016/5/12/chartex" xmlns:cx7="http://schemas.microsoft.com/office/drawing/2016/5/13/chartex" xmlns:cx8="http://schemas.microsoft.com/office/drawing/2016/5/14/chartex" xmlns:mc="http://schemas.openxmlformats.org/markup-compatibility/2006" xmlns:aink="http://schemas.microsoft.com/office/drawing/2016/ink" xmlns:am3d="http://schemas.microsoft.com/office/drawing/2017/model3d" xmlns:o="urn:schemas-microsoft-com:office:office" xmlns:r="http://schemas.openxmlformats.org/officeDocument/2006/relationships" xmlns:m="http://schemas.openxmlformats.org/officeDocument/2006/math" xmlns:v="urn:schemas-microsoft-com:vml" xmlns:wp14="http://schemas.microsoft.com/office/word/2010/wordprocessingDrawing" xmlns:wp="http://schemas.openxmlformats.org/drawingml/2006/wordprocessingDrawing" xmlns:w10="urn:schemas-microsoft-com:office:word" xmlns:w="http://schemas.openxmlformats.org/wordprocessingml/2006/main" xmlns:w14="http://schemas.microsoft.com/office/word/2010/wordml" xmlns:w15="http://schemas.microsoft.com/office/word/2012/wordml" xmlns:w16cex="http://schemas.microsoft.com/office/word/2018/wordml/cex" xmlns:w16cid="http://schemas.microsoft.com/office/word/2016/wordml/cid" xmlns:w16="http://schemas.microsoft.com/office/word/2018/wordml" xmlns:w16sdtdh="http://schemas.microsoft.com/office/word/2020/wordml/sdtdatahash" xmlns:w16se="http://schemas.microsoft.com/office/word/2015/wordml/symex" xmlns:wpg="http://schemas.microsoft.com/office/word/2010/wordprocessingGroup" xmlns:wpi="http://schemas.microsoft.com/office/word/2010/wordprocessingInk" xmlns:wne="http://schemas.microsoft.com/office/word/2006/wordml" xmlns:wps="http://schemas.microsoft.com/office/word/2010/wordprocessingShape" mc:Ignorable="w14 w15 w16se w16cid w16 w16cex w16sdtdh wp14">
+<w:endnotes xmlns:wpc="http://schemas.microsoft.com/office/word/2010/wordprocessingCanvas" xmlns:cx="http://schemas.microsoft.com/office/drawing/2014/chartex" xmlns:cx1="http://schemas.microsoft.com/office/drawing/2015/9/8/chartex" xmlns:cx2="http://schemas.microsoft.com/office/drawing/2015/10/21/chartex" xmlns:cx3="http://schemas.microsoft.com/office/drawing/2016/5/9/chartex" xmlns:cx4="http://schemas.microsoft.com/office/drawing/2016/5/10/chartex" xmlns:cx5="http://schemas.microsoft.com/office/drawing/2016/5/11/chartex" xmlns:cx6="http://schemas.microsoft.com/office/drawing/2016/5/12/chartex" xmlns:cx7="http://schemas.microsoft.com/office/drawing/2016/5/13/chartex" xmlns:cx8="http://schemas.microsoft.com/office/drawing/2016/5/14/chartex" xmlns:mc="http://schemas.openxmlformats.org/markup-compatibility/2006" xmlns:aink="http://schemas.microsoft.com/office/drawing/2016/ink" xmlns:am3d="http://schemas.microsoft.com/office/drawing/2017/model3d" xmlns:o="urn:schemas-microsoft-com:office:office" xmlns:oel="http://schemas.microsoft.com/office/2019/extlst" xmlns:r="http://schemas.openxmlformats.org/officeDocument/2006/relationships" xmlns:m="http://schemas.openxmlformats.org/officeDocument/2006/math" xmlns:v="urn:schemas-microsoft-com:vml" xmlns:wp14="http://schemas.microsoft.com/office/word/2010/wordprocessingDrawing" xmlns:wp="http://schemas.openxmlformats.org/drawingml/2006/wordprocessingDrawing" xmlns:w10="urn:schemas-microsoft-com:office:word" xmlns:w="http://schemas.openxmlformats.org/wordprocessingml/2006/main" xmlns:w14="http://schemas.microsoft.com/office/word/2010/wordml" xmlns:w15="http://schemas.microsoft.com/office/word/2012/wordml" xmlns:w16cex="http://schemas.microsoft.com/office/word/2018/wordml/cex" xmlns:w16cid="http://schemas.microsoft.com/office/word/2016/wordml/cid" xmlns:w16="http://schemas.microsoft.com/office/word/2018/wordml" xmlns:w16sdtdh="http://schemas.microsoft.com/office/word/2020/wordml/sdtdatahash" xmlns:w16se="http://schemas.microsoft.com/office/word/2015/wordml/symex" xmlns:wpg="http://schemas.microsoft.com/office/word/2010/wordprocessingGroup" xmlns:wpi="http://schemas.microsoft.com/office/word/2010/wordprocessingInk" xmlns:wne="http://schemas.microsoft.com/office/word/2006/wordml" xmlns:wps="http://schemas.microsoft.com/office/word/2010/wordprocessingShape" mc:Ignorable="w14 w15 w16se w16cid w16 w16cex w16sdtdh wp14">
   <w:endnote w:type="separator" w:id="-1">
     <w:p>
       <w:pPr>
@@ -292,38 +513,8 @@
 </w:endnotes>
 </file>
 
-<file path=word/footer1.xml><?xml version="1.0" encoding="utf-8"?>
-<w:ftr xmlns:wpc="http://schemas.microsoft.com/office/word/2010/wordprocessingCanvas" xmlns:cx="http://schemas.microsoft.com/office/drawing/2014/chartex" xmlns:cx1="http://schemas.microsoft.com/office/drawing/2015/9/8/chartex" xmlns:cx2="http://schemas.microsoft.com/office/drawing/2015/10/21/chartex" xmlns:cx3="http://schemas.microsoft.com/office/drawing/2016/5/9/chartex" xmlns:cx4="http://schemas.microsoft.com/office/drawing/2016/5/10/chartex" xmlns:cx5="http://schemas.microsoft.com/office/drawing/2016/5/11/chartex" xmlns:cx6="http://schemas.microsoft.com/office/drawing/2016/5/12/chartex" xmlns:cx7="http://schemas.microsoft.com/office/drawing/2016/5/13/chartex" xmlns:cx8="http://schemas.microsoft.com/office/drawing/2016/5/14/chartex" xmlns:mc="http://schemas.openxmlformats.org/markup-compatibility/2006" xmlns:aink="http://schemas.microsoft.com/office/drawing/2016/ink" xmlns:am3d="http://schemas.microsoft.com/office/drawing/2017/model3d" xmlns:o="urn:schemas-microsoft-com:office:office" xmlns:r="http://schemas.openxmlformats.org/officeDocument/2006/relationships" xmlns:m="http://schemas.openxmlformats.org/officeDocument/2006/math" xmlns:v="urn:schemas-microsoft-com:vml" xmlns:wp14="http://schemas.microsoft.com/office/word/2010/wordprocessingDrawing" xmlns:wp="http://schemas.openxmlformats.org/drawingml/2006/wordprocessingDrawing" xmlns:w10="urn:schemas-microsoft-com:office:word" xmlns:w="http://schemas.openxmlformats.org/wordprocessingml/2006/main" xmlns:w14="http://schemas.microsoft.com/office/word/2010/wordml" xmlns:w15="http://schemas.microsoft.com/office/word/2012/wordml" xmlns:w16cex="http://schemas.microsoft.com/office/word/2018/wordml/cex" xmlns:w16cid="http://schemas.microsoft.com/office/word/2016/wordml/cid" xmlns:w16="http://schemas.microsoft.com/office/word/2018/wordml" xmlns:w16sdtdh="http://schemas.microsoft.com/office/word/2020/wordml/sdtdatahash" xmlns:w16se="http://schemas.microsoft.com/office/word/2015/wordml/symex" xmlns:wpg="http://schemas.microsoft.com/office/word/2010/wordprocessingGroup" xmlns:wpi="http://schemas.microsoft.com/office/word/2010/wordprocessingInk" xmlns:wne="http://schemas.microsoft.com/office/word/2006/wordml" xmlns:wps="http://schemas.microsoft.com/office/word/2010/wordprocessingShape" mc:Ignorable="w14 w15 w16se w16cid w16 w16cex w16sdtdh wp14">
-  <w:p>
-    <w:pPr>
-      <w:pStyle w:val="Footer"/>
-    </w:pPr>
-  </w:p>
-</w:ftr>
-</file>
-
-<file path=word/footer2.xml><?xml version="1.0" encoding="utf-8"?>
-<w:ftr xmlns:wpc="http://schemas.microsoft.com/office/word/2010/wordprocessingCanvas" xmlns:cx="http://schemas.microsoft.com/office/drawing/2014/chartex" xmlns:cx1="http://schemas.microsoft.com/office/drawing/2015/9/8/chartex" xmlns:cx2="http://schemas.microsoft.com/office/drawing/2015/10/21/chartex" xmlns:cx3="http://schemas.microsoft.com/office/drawing/2016/5/9/chartex" xmlns:cx4="http://schemas.microsoft.com/office/drawing/2016/5/10/chartex" xmlns:cx5="http://schemas.microsoft.com/office/drawing/2016/5/11/chartex" xmlns:cx6="http://schemas.microsoft.com/office/drawing/2016/5/12/chartex" xmlns:cx7="http://schemas.microsoft.com/office/drawing/2016/5/13/chartex" xmlns:cx8="http://schemas.microsoft.com/office/drawing/2016/5/14/chartex" xmlns:mc="http://schemas.openxmlformats.org/markup-compatibility/2006" xmlns:aink="http://schemas.microsoft.com/office/drawing/2016/ink" xmlns:am3d="http://schemas.microsoft.com/office/drawing/2017/model3d" xmlns:o="urn:schemas-microsoft-com:office:office" xmlns:r="http://schemas.openxmlformats.org/officeDocument/2006/relationships" xmlns:m="http://schemas.openxmlformats.org/officeDocument/2006/math" xmlns:v="urn:schemas-microsoft-com:vml" xmlns:wp14="http://schemas.microsoft.com/office/word/2010/wordprocessingDrawing" xmlns:wp="http://schemas.openxmlformats.org/drawingml/2006/wordprocessingDrawing" xmlns:w10="urn:schemas-microsoft-com:office:word" xmlns:w="http://schemas.openxmlformats.org/wordprocessingml/2006/main" xmlns:w14="http://schemas.microsoft.com/office/word/2010/wordml" xmlns:w15="http://schemas.microsoft.com/office/word/2012/wordml" xmlns:w16cex="http://schemas.microsoft.com/office/word/2018/wordml/cex" xmlns:w16cid="http://schemas.microsoft.com/office/word/2016/wordml/cid" xmlns:w16="http://schemas.microsoft.com/office/word/2018/wordml" xmlns:w16sdtdh="http://schemas.microsoft.com/office/word/2020/wordml/sdtdatahash" xmlns:w16se="http://schemas.microsoft.com/office/word/2015/wordml/symex" xmlns:wpg="http://schemas.microsoft.com/office/word/2010/wordprocessingGroup" xmlns:wpi="http://schemas.microsoft.com/office/word/2010/wordprocessingInk" xmlns:wne="http://schemas.microsoft.com/office/word/2006/wordml" xmlns:wps="http://schemas.microsoft.com/office/word/2010/wordprocessingShape" mc:Ignorable="w14 w15 w16se w16cid w16 w16cex w16sdtdh wp14">
-  <w:p>
-    <w:pPr>
-      <w:pStyle w:val="Footer"/>
-    </w:pPr>
-  </w:p>
-</w:ftr>
-</file>
-
-<file path=word/footer3.xml><?xml version="1.0" encoding="utf-8"?>
-<w:ftr xmlns:wpc="http://schemas.microsoft.com/office/word/2010/wordprocessingCanvas" xmlns:cx="http://schemas.microsoft.com/office/drawing/2014/chartex" xmlns:cx1="http://schemas.microsoft.com/office/drawing/2015/9/8/chartex" xmlns:cx2="http://schemas.microsoft.com/office/drawing/2015/10/21/chartex" xmlns:cx3="http://schemas.microsoft.com/office/drawing/2016/5/9/chartex" xmlns:cx4="http://schemas.microsoft.com/office/drawing/2016/5/10/chartex" xmlns:cx5="http://schemas.microsoft.com/office/drawing/2016/5/11/chartex" xmlns:cx6="http://schemas.microsoft.com/office/drawing/2016/5/12/chartex" xmlns:cx7="http://schemas.microsoft.com/office/drawing/2016/5/13/chartex" xmlns:cx8="http://schemas.microsoft.com/office/drawing/2016/5/14/chartex" xmlns:mc="http://schemas.openxmlformats.org/markup-compatibility/2006" xmlns:aink="http://schemas.microsoft.com/office/drawing/2016/ink" xmlns:am3d="http://schemas.microsoft.com/office/drawing/2017/model3d" xmlns:o="urn:schemas-microsoft-com:office:office" xmlns:r="http://schemas.openxmlformats.org/officeDocument/2006/relationships" xmlns:m="http://schemas.openxmlformats.org/officeDocument/2006/math" xmlns:v="urn:schemas-microsoft-com:vml" xmlns:wp14="http://schemas.microsoft.com/office/word/2010/wordprocessingDrawing" xmlns:wp="http://schemas.openxmlformats.org/drawingml/2006/wordprocessingDrawing" xmlns:w10="urn:schemas-microsoft-com:office:word" xmlns:w="http://schemas.openxmlformats.org/wordprocessingml/2006/main" xmlns:w14="http://schemas.microsoft.com/office/word/2010/wordml" xmlns:w15="http://schemas.microsoft.com/office/word/2012/wordml" xmlns:w16cex="http://schemas.microsoft.com/office/word/2018/wordml/cex" xmlns:w16cid="http://schemas.microsoft.com/office/word/2016/wordml/cid" xmlns:w16="http://schemas.microsoft.com/office/word/2018/wordml" xmlns:w16sdtdh="http://schemas.microsoft.com/office/word/2020/wordml/sdtdatahash" xmlns:w16se="http://schemas.microsoft.com/office/word/2015/wordml/symex" xmlns:wpg="http://schemas.microsoft.com/office/word/2010/wordprocessingGroup" xmlns:wpi="http://schemas.microsoft.com/office/word/2010/wordprocessingInk" xmlns:wne="http://schemas.microsoft.com/office/word/2006/wordml" xmlns:wps="http://schemas.microsoft.com/office/word/2010/wordprocessingShape" mc:Ignorable="w14 w15 w16se w16cid w16 w16cex w16sdtdh wp14">
-  <w:p>
-    <w:pPr>
-      <w:pStyle w:val="Footer"/>
-    </w:pPr>
-  </w:p>
-</w:ftr>
-</file>
-
 <file path=word/footnotes.xml><?xml version="1.0" encoding="utf-8"?>
-<w:footnotes xmlns:wpc="http://schemas.microsoft.com/office/word/2010/wordprocessingCanvas" xmlns:cx="http://schemas.microsoft.com/office/drawing/2014/chartex" xmlns:cx1="http://schemas.microsoft.com/office/drawing/2015/9/8/chartex" xmlns:cx2="http://schemas.microsoft.com/office/drawing/2015/10/21/chartex" xmlns:cx3="http://schemas.microsoft.com/office/drawing/2016/5/9/chartex" xmlns:cx4="http://schemas.microsoft.com/office/drawing/2016/5/10/chartex" xmlns:cx5="http://schemas.microsoft.com/office/drawing/2016/5/11/chartex" xmlns:cx6="http://schemas.microsoft.com/office/drawing/2016/5/12/chartex" xmlns:cx7="http://schemas.microsoft.com/office/drawing/2016/5/13/chartex" xmlns:cx8="http://schemas.microsoft.com/office/drawing/2016/5/14/chartex" xmlns:mc="http://schemas.openxmlformats.org/markup-compatibility/2006" xmlns:aink="http://schemas.microsoft.com/office/drawing/2016/ink" xmlns:am3d="http://schemas.microsoft.com/office/drawing/2017/model3d" xmlns:o="urn:schemas-microsoft-com:office:office" xmlns:r="http://schemas.openxmlformats.org/officeDocument/2006/relationships" xmlns:m="http://schemas.openxmlformats.org/officeDocument/2006/math" xmlns:v="urn:schemas-microsoft-com:vml" xmlns:wp14="http://schemas.microsoft.com/office/word/2010/wordprocessingDrawing" xmlns:wp="http://schemas.openxmlformats.org/drawingml/2006/wordprocessingDrawing" xmlns:w10="urn:schemas-microsoft-com:office:word" xmlns:w="http://schemas.openxmlformats.org/wordprocessingml/2006/main" xmlns:w14="http://schemas.microsoft.com/office/word/2010/wordml" xmlns:w15="http://schemas.microsoft.com/office/word/2012/wordml" xmlns:w16cex="http://schemas.microsoft.com/office/word/2018/wordml/cex" xmlns:w16cid="http://schemas.microsoft.com/office/word/2016/wordml/cid" xmlns:w16="http://schemas.microsoft.com/office/word/2018/wordml" xmlns:w16sdtdh="http://schemas.microsoft.com/office/word/2020/wordml/sdtdatahash" xmlns:w16se="http://schemas.microsoft.com/office/word/2015/wordml/symex" xmlns:wpg="http://schemas.microsoft.com/office/word/2010/wordprocessingGroup" xmlns:wpi="http://schemas.microsoft.com/office/word/2010/wordprocessingInk" xmlns:wne="http://schemas.microsoft.com/office/word/2006/wordml" xmlns:wps="http://schemas.microsoft.com/office/word/2010/wordprocessingShape" mc:Ignorable="w14 w15 w16se w16cid w16 w16cex w16sdtdh wp14">
+<w:footnotes xmlns:wpc="http://schemas.microsoft.com/office/word/2010/wordprocessingCanvas" xmlns:cx="http://schemas.microsoft.com/office/drawing/2014/chartex" xmlns:cx1="http://schemas.microsoft.com/office/drawing/2015/9/8/chartex" xmlns:cx2="http://schemas.microsoft.com/office/drawing/2015/10/21/chartex" xmlns:cx3="http://schemas.microsoft.com/office/drawing/2016/5/9/chartex" xmlns:cx4="http://schemas.microsoft.com/office/drawing/2016/5/10/chartex" xmlns:cx5="http://schemas.microsoft.com/office/drawing/2016/5/11/chartex" xmlns:cx6="http://schemas.microsoft.com/office/drawing/2016/5/12/chartex" xmlns:cx7="http://schemas.microsoft.com/office/drawing/2016/5/13/chartex" xmlns:cx8="http://schemas.microsoft.com/office/drawing/2016/5/14/chartex" xmlns:mc="http://schemas.openxmlformats.org/markup-compatibility/2006" xmlns:aink="http://schemas.microsoft.com/office/drawing/2016/ink" xmlns:am3d="http://schemas.microsoft.com/office/drawing/2017/model3d" xmlns:o="urn:schemas-microsoft-com:office:office" xmlns:oel="http://schemas.microsoft.com/office/2019/extlst" xmlns:r="http://schemas.openxmlformats.org/officeDocument/2006/relationships" xmlns:m="http://schemas.openxmlformats.org/officeDocument/2006/math" xmlns:v="urn:schemas-microsoft-com:vml" xmlns:wp14="http://schemas.microsoft.com/office/word/2010/wordprocessingDrawing" xmlns:wp="http://schemas.openxmlformats.org/drawingml/2006/wordprocessingDrawing" xmlns:w10="urn:schemas-microsoft-com:office:word" xmlns:w="http://schemas.openxmlformats.org/wordprocessingml/2006/main" xmlns:w14="http://schemas.microsoft.com/office/word/2010/wordml" xmlns:w15="http://schemas.microsoft.com/office/word/2012/wordml" xmlns:w16cex="http://schemas.microsoft.com/office/word/2018/wordml/cex" xmlns:w16cid="http://schemas.microsoft.com/office/word/2016/wordml/cid" xmlns:w16="http://schemas.microsoft.com/office/word/2018/wordml" xmlns:w16sdtdh="http://schemas.microsoft.com/office/word/2020/wordml/sdtdatahash" xmlns:w16se="http://schemas.microsoft.com/office/word/2015/wordml/symex" xmlns:wpg="http://schemas.microsoft.com/office/word/2010/wordprocessingGroup" xmlns:wpi="http://schemas.microsoft.com/office/word/2010/wordprocessingInk" xmlns:wne="http://schemas.microsoft.com/office/word/2006/wordml" xmlns:wps="http://schemas.microsoft.com/office/word/2010/wordprocessingShape" mc:Ignorable="w14 w15 w16se w16cid w16 w16cex w16sdtdh wp14">
   <w:footnote w:type="separator" w:id="-1">
     <w:p>
       <w:pPr>
@@ -348,17 +539,7 @@
 </file>
 
 <file path=word/header1.xml><?xml version="1.0" encoding="utf-8"?>
-<w:hdr xmlns:wpc="http://schemas.microsoft.com/office/word/2010/wordprocessingCanvas" xmlns:cx="http://schemas.microsoft.com/office/drawing/2014/chartex" xmlns:cx1="http://schemas.microsoft.com/office/drawing/2015/9/8/chartex" xmlns:cx2="http://schemas.microsoft.com/office/drawing/2015/10/21/chartex" xmlns:cx3="http://schemas.microsoft.com/office/drawing/2016/5/9/chartex" xmlns:cx4="http://schemas.microsoft.com/office/drawing/2016/5/10/chartex" xmlns:cx5="http://schemas.microsoft.com/office/drawing/2016/5/11/chartex" xmlns:cx6="http://schemas.microsoft.com/office/drawing/2016/5/12/chartex" xmlns:cx7="http://schemas.microsoft.com/office/drawing/2016/5/13/chartex" xmlns:cx8="http://schemas.microsoft.com/office/drawing/2016/5/14/chartex" xmlns:mc="http://schemas.openxmlformats.org/markup-compatibility/2006" xmlns:aink="http://schemas.microsoft.com/office/drawing/2016/ink" xmlns:am3d="http://schemas.microsoft.com/office/drawing/2017/model3d" xmlns:o="urn:schemas-microsoft-com:office:office" xmlns:r="http://schemas.openxmlformats.org/officeDocument/2006/relationships" xmlns:m="http://schemas.openxmlformats.org/officeDocument/2006/math" xmlns:v="urn:schemas-microsoft-com:vml" xmlns:wp14="http://schemas.microsoft.com/office/word/2010/wordprocessingDrawing" xmlns:wp="http://schemas.openxmlformats.org/drawingml/2006/wordprocessingDrawing" xmlns:w10="urn:schemas-microsoft-com:office:word" xmlns:w="http://schemas.openxmlformats.org/wordprocessingml/2006/main" xmlns:w14="http://schemas.microsoft.com/office/word/2010/wordml" xmlns:w15="http://schemas.microsoft.com/office/word/2012/wordml" xmlns:w16cex="http://schemas.microsoft.com/office/word/2018/wordml/cex" xmlns:w16cid="http://schemas.microsoft.com/office/word/2016/wordml/cid" xmlns:w16="http://schemas.microsoft.com/office/word/2018/wordml" xmlns:w16sdtdh="http://schemas.microsoft.com/office/word/2020/wordml/sdtdatahash" xmlns:w16se="http://schemas.microsoft.com/office/word/2015/wordml/symex" xmlns:wpg="http://schemas.microsoft.com/office/word/2010/wordprocessingGroup" xmlns:wpi="http://schemas.microsoft.com/office/word/2010/wordprocessingInk" xmlns:wne="http://schemas.microsoft.com/office/word/2006/wordml" xmlns:wps="http://schemas.microsoft.com/office/word/2010/wordprocessingShape" mc:Ignorable="w14 w15 w16se w16cid w16 w16cex w16sdtdh wp14">
-  <w:p>
-    <w:pPr>
-      <w:pStyle w:val="Header"/>
-    </w:pPr>
-  </w:p>
-</w:hdr>
-</file>
-
-<file path=word/header2.xml><?xml version="1.0" encoding="utf-8"?>
-<w:hdr xmlns:wpc="http://schemas.microsoft.com/office/word/2010/wordprocessingCanvas" xmlns:cx="http://schemas.microsoft.com/office/drawing/2014/chartex" xmlns:cx1="http://schemas.microsoft.com/office/drawing/2015/9/8/chartex" xmlns:cx2="http://schemas.microsoft.com/office/drawing/2015/10/21/chartex" xmlns:cx3="http://schemas.microsoft.com/office/drawing/2016/5/9/chartex" xmlns:cx4="http://schemas.microsoft.com/office/drawing/2016/5/10/chartex" xmlns:cx5="http://schemas.microsoft.com/office/drawing/2016/5/11/chartex" xmlns:cx6="http://schemas.microsoft.com/office/drawing/2016/5/12/chartex" xmlns:cx7="http://schemas.microsoft.com/office/drawing/2016/5/13/chartex" xmlns:cx8="http://schemas.microsoft.com/office/drawing/2016/5/14/chartex" xmlns:mc="http://schemas.openxmlformats.org/markup-compatibility/2006" xmlns:aink="http://schemas.microsoft.com/office/drawing/2016/ink" xmlns:am3d="http://schemas.microsoft.com/office/drawing/2017/model3d" xmlns:o="urn:schemas-microsoft-com:office:office" xmlns:r="http://schemas.openxmlformats.org/officeDocument/2006/relationships" xmlns:m="http://schemas.openxmlformats.org/officeDocument/2006/math" xmlns:v="urn:schemas-microsoft-com:vml" xmlns:wp14="http://schemas.microsoft.com/office/word/2010/wordprocessingDrawing" xmlns:wp="http://schemas.openxmlformats.org/drawingml/2006/wordprocessingDrawing" xmlns:w10="urn:schemas-microsoft-com:office:word" xmlns:w="http://schemas.openxmlformats.org/wordprocessingml/2006/main" xmlns:w14="http://schemas.microsoft.com/office/word/2010/wordml" xmlns:w15="http://schemas.microsoft.com/office/word/2012/wordml" xmlns:w16cex="http://schemas.microsoft.com/office/word/2018/wordml/cex" xmlns:w16cid="http://schemas.microsoft.com/office/word/2016/wordml/cid" xmlns:w16="http://schemas.microsoft.com/office/word/2018/wordml" xmlns:w16sdtdh="http://schemas.microsoft.com/office/word/2020/wordml/sdtdatahash" xmlns:w16se="http://schemas.microsoft.com/office/word/2015/wordml/symex" xmlns:wpg="http://schemas.microsoft.com/office/word/2010/wordprocessingGroup" xmlns:wpi="http://schemas.microsoft.com/office/word/2010/wordprocessingInk" xmlns:wne="http://schemas.microsoft.com/office/word/2006/wordml" xmlns:wps="http://schemas.microsoft.com/office/word/2010/wordprocessingShape" mc:Ignorable="w14 w15 w16se w16cid w16 w16cex w16sdtdh wp14">
+<w:hdr xmlns:wpc="http://schemas.microsoft.com/office/word/2010/wordprocessingCanvas" xmlns:cx="http://schemas.microsoft.com/office/drawing/2014/chartex" xmlns:cx1="http://schemas.microsoft.com/office/drawing/2015/9/8/chartex" xmlns:cx2="http://schemas.microsoft.com/office/drawing/2015/10/21/chartex" xmlns:cx3="http://schemas.microsoft.com/office/drawing/2016/5/9/chartex" xmlns:cx4="http://schemas.microsoft.com/office/drawing/2016/5/10/chartex" xmlns:cx5="http://schemas.microsoft.com/office/drawing/2016/5/11/chartex" xmlns:cx6="http://schemas.microsoft.com/office/drawing/2016/5/12/chartex" xmlns:cx7="http://schemas.microsoft.com/office/drawing/2016/5/13/chartex" xmlns:cx8="http://schemas.microsoft.com/office/drawing/2016/5/14/chartex" xmlns:mc="http://schemas.openxmlformats.org/markup-compatibility/2006" xmlns:aink="http://schemas.microsoft.com/office/drawing/2016/ink" xmlns:am3d="http://schemas.microsoft.com/office/drawing/2017/model3d" xmlns:o="urn:schemas-microsoft-com:office:office" xmlns:oel="http://schemas.microsoft.com/office/2019/extlst" xmlns:r="http://schemas.openxmlformats.org/officeDocument/2006/relationships" xmlns:m="http://schemas.openxmlformats.org/officeDocument/2006/math" xmlns:v="urn:schemas-microsoft-com:vml" xmlns:wp14="http://schemas.microsoft.com/office/word/2010/wordprocessingDrawing" xmlns:wp="http://schemas.openxmlformats.org/drawingml/2006/wordprocessingDrawing" xmlns:w10="urn:schemas-microsoft-com:office:word" xmlns:w="http://schemas.openxmlformats.org/wordprocessingml/2006/main" xmlns:w14="http://schemas.microsoft.com/office/word/2010/wordml" xmlns:w15="http://schemas.microsoft.com/office/word/2012/wordml" xmlns:w16cex="http://schemas.microsoft.com/office/word/2018/wordml/cex" xmlns:w16cid="http://schemas.microsoft.com/office/word/2016/wordml/cid" xmlns:w16="http://schemas.microsoft.com/office/word/2018/wordml" xmlns:w16sdtdh="http://schemas.microsoft.com/office/word/2020/wordml/sdtdatahash" xmlns:w16se="http://schemas.microsoft.com/office/word/2015/wordml/symex" xmlns:wpg="http://schemas.microsoft.com/office/word/2010/wordprocessingGroup" xmlns:wpi="http://schemas.microsoft.com/office/word/2010/wordprocessingInk" xmlns:wne="http://schemas.microsoft.com/office/word/2006/wordml" xmlns:wps="http://schemas.microsoft.com/office/word/2010/wordprocessingShape" mc:Ignorable="w14 w15 w16se w16cid w16 w16cex w16sdtdh wp14">
   <w:p>
     <w:pPr>
       <w:pStyle w:val="Header"/>
@@ -371,13 +552,16 @@
     <w:pPr>
       <w:pStyle w:val="Header"/>
     </w:pPr>
-    <w:proofErr w:type="spellStart"/>
     <w:r>
-      <w:t>Sonaxy</w:t>
+      <w:t>Zachary Knepp</w:t>
     </w:r>
-    <w:proofErr w:type="spellEnd"/>
+  </w:p>
+  <w:p>
+    <w:pPr>
+      <w:pStyle w:val="Header"/>
+    </w:pPr>
     <w:r>
-      <w:t xml:space="preserve"> Mohanty</w:t>
+      <w:t>Sonaxy Mohanty</w:t>
     </w:r>
     <w:r>
       <w:ptab w:relativeTo="margin" w:alignment="center" w:leader="none"/>
@@ -394,16 +578,6 @@
     <w:r>
       <w:t>Project Proposal</w:t>
     </w:r>
-  </w:p>
-</w:hdr>
-</file>
-
-<file path=word/header3.xml><?xml version="1.0" encoding="utf-8"?>
-<w:hdr xmlns:wpc="http://schemas.microsoft.com/office/word/2010/wordprocessingCanvas" xmlns:cx="http://schemas.microsoft.com/office/drawing/2014/chartex" xmlns:cx1="http://schemas.microsoft.com/office/drawing/2015/9/8/chartex" xmlns:cx2="http://schemas.microsoft.com/office/drawing/2015/10/21/chartex" xmlns:cx3="http://schemas.microsoft.com/office/drawing/2016/5/9/chartex" xmlns:cx4="http://schemas.microsoft.com/office/drawing/2016/5/10/chartex" xmlns:cx5="http://schemas.microsoft.com/office/drawing/2016/5/11/chartex" xmlns:cx6="http://schemas.microsoft.com/office/drawing/2016/5/12/chartex" xmlns:cx7="http://schemas.microsoft.com/office/drawing/2016/5/13/chartex" xmlns:cx8="http://schemas.microsoft.com/office/drawing/2016/5/14/chartex" xmlns:mc="http://schemas.openxmlformats.org/markup-compatibility/2006" xmlns:aink="http://schemas.microsoft.com/office/drawing/2016/ink" xmlns:am3d="http://schemas.microsoft.com/office/drawing/2017/model3d" xmlns:o="urn:schemas-microsoft-com:office:office" xmlns:r="http://schemas.openxmlformats.org/officeDocument/2006/relationships" xmlns:m="http://schemas.openxmlformats.org/officeDocument/2006/math" xmlns:v="urn:schemas-microsoft-com:vml" xmlns:wp14="http://schemas.microsoft.com/office/word/2010/wordprocessingDrawing" xmlns:wp="http://schemas.openxmlformats.org/drawingml/2006/wordprocessingDrawing" xmlns:w10="urn:schemas-microsoft-com:office:word" xmlns:w="http://schemas.openxmlformats.org/wordprocessingml/2006/main" xmlns:w14="http://schemas.microsoft.com/office/word/2010/wordml" xmlns:w15="http://schemas.microsoft.com/office/word/2012/wordml" xmlns:w16cex="http://schemas.microsoft.com/office/word/2018/wordml/cex" xmlns:w16cid="http://schemas.microsoft.com/office/word/2016/wordml/cid" xmlns:w16="http://schemas.microsoft.com/office/word/2018/wordml" xmlns:w16sdtdh="http://schemas.microsoft.com/office/word/2020/wordml/sdtdatahash" xmlns:w16se="http://schemas.microsoft.com/office/word/2015/wordml/symex" xmlns:wpg="http://schemas.microsoft.com/office/word/2010/wordprocessingGroup" xmlns:wpi="http://schemas.microsoft.com/office/word/2010/wordprocessingInk" xmlns:wne="http://schemas.microsoft.com/office/word/2006/wordml" xmlns:wps="http://schemas.microsoft.com/office/word/2010/wordprocessingShape" mc:Ignorable="w14 w15 w16se w16cid w16 w16cex w16sdtdh wp14">
-  <w:p>
-    <w:pPr>
-      <w:pStyle w:val="Header"/>
-    </w:pPr>
   </w:p>
 </w:hdr>
 </file>

</xml_diff>

<commit_message>
Grammatical and explanitory sentences
</commit_message>
<xml_diff>
--- a/1 - Project Proposal/Project Proposal.docx
+++ b/1 - Project Proposal/Project Proposal.docx
@@ -1,6 +1,6 @@
 
 <file path=word/document.xml><?xml version="1.0" encoding="utf-8"?>
-<w:document xmlns:wpc="http://schemas.microsoft.com/office/word/2010/wordprocessingCanvas" xmlns:cx="http://schemas.microsoft.com/office/drawing/2014/chartex" xmlns:cx1="http://schemas.microsoft.com/office/drawing/2015/9/8/chartex" xmlns:cx2="http://schemas.microsoft.com/office/drawing/2015/10/21/chartex" xmlns:cx3="http://schemas.microsoft.com/office/drawing/2016/5/9/chartex" xmlns:cx4="http://schemas.microsoft.com/office/drawing/2016/5/10/chartex" xmlns:cx5="http://schemas.microsoft.com/office/drawing/2016/5/11/chartex" xmlns:cx6="http://schemas.microsoft.com/office/drawing/2016/5/12/chartex" xmlns:cx7="http://schemas.microsoft.com/office/drawing/2016/5/13/chartex" xmlns:cx8="http://schemas.microsoft.com/office/drawing/2016/5/14/chartex" xmlns:mc="http://schemas.openxmlformats.org/markup-compatibility/2006" xmlns:aink="http://schemas.microsoft.com/office/drawing/2016/ink" xmlns:am3d="http://schemas.microsoft.com/office/drawing/2017/model3d" xmlns:o="urn:schemas-microsoft-com:office:office" xmlns:oel="http://schemas.microsoft.com/office/2019/extlst" xmlns:r="http://schemas.openxmlformats.org/officeDocument/2006/relationships" xmlns:m="http://schemas.openxmlformats.org/officeDocument/2006/math" xmlns:v="urn:schemas-microsoft-com:vml" xmlns:wp14="http://schemas.microsoft.com/office/word/2010/wordprocessingDrawing" xmlns:wp="http://schemas.openxmlformats.org/drawingml/2006/wordprocessingDrawing" xmlns:w10="urn:schemas-microsoft-com:office:word" xmlns:w="http://schemas.openxmlformats.org/wordprocessingml/2006/main" xmlns:w14="http://schemas.microsoft.com/office/word/2010/wordml" xmlns:w15="http://schemas.microsoft.com/office/word/2012/wordml" xmlns:w16cex="http://schemas.microsoft.com/office/word/2018/wordml/cex" xmlns:w16cid="http://schemas.microsoft.com/office/word/2016/wordml/cid" xmlns:w16="http://schemas.microsoft.com/office/word/2018/wordml" xmlns:w16sdtdh="http://schemas.microsoft.com/office/word/2020/wordml/sdtdatahash" xmlns:w16se="http://schemas.microsoft.com/office/word/2015/wordml/symex" xmlns:wpg="http://schemas.microsoft.com/office/word/2010/wordprocessingGroup" xmlns:wpi="http://schemas.microsoft.com/office/word/2010/wordprocessingInk" xmlns:wne="http://schemas.microsoft.com/office/word/2006/wordml" xmlns:wps="http://schemas.microsoft.com/office/word/2010/wordprocessingShape" mc:Ignorable="w14 w15 w16se w16cid w16 w16cex w16sdtdh wp14">
+<w:document xmlns:wpc="http://schemas.microsoft.com/office/word/2010/wordprocessingCanvas" xmlns:cx="http://schemas.microsoft.com/office/drawing/2014/chartex" xmlns:cx1="http://schemas.microsoft.com/office/drawing/2015/9/8/chartex" xmlns:cx2="http://schemas.microsoft.com/office/drawing/2015/10/21/chartex" xmlns:cx3="http://schemas.microsoft.com/office/drawing/2016/5/9/chartex" xmlns:cx4="http://schemas.microsoft.com/office/drawing/2016/5/10/chartex" xmlns:cx5="http://schemas.microsoft.com/office/drawing/2016/5/11/chartex" xmlns:cx6="http://schemas.microsoft.com/office/drawing/2016/5/12/chartex" xmlns:cx7="http://schemas.microsoft.com/office/drawing/2016/5/13/chartex" xmlns:cx8="http://schemas.microsoft.com/office/drawing/2016/5/14/chartex" xmlns:mc="http://schemas.openxmlformats.org/markup-compatibility/2006" xmlns:aink="http://schemas.microsoft.com/office/drawing/2016/ink" xmlns:am3d="http://schemas.microsoft.com/office/drawing/2017/model3d" xmlns:o="urn:schemas-microsoft-com:office:office" xmlns:r="http://schemas.openxmlformats.org/officeDocument/2006/relationships" xmlns:m="http://schemas.openxmlformats.org/officeDocument/2006/math" xmlns:v="urn:schemas-microsoft-com:vml" xmlns:wp14="http://schemas.microsoft.com/office/word/2010/wordprocessingDrawing" xmlns:wp="http://schemas.openxmlformats.org/drawingml/2006/wordprocessingDrawing" xmlns:w10="urn:schemas-microsoft-com:office:word" xmlns:w="http://schemas.openxmlformats.org/wordprocessingml/2006/main" xmlns:w14="http://schemas.microsoft.com/office/word/2010/wordml" xmlns:w15="http://schemas.microsoft.com/office/word/2012/wordml" xmlns:w16cex="http://schemas.microsoft.com/office/word/2018/wordml/cex" xmlns:w16cid="http://schemas.microsoft.com/office/word/2016/wordml/cid" xmlns:w16="http://schemas.microsoft.com/office/word/2018/wordml" xmlns:w16sdtdh="http://schemas.microsoft.com/office/word/2020/wordml/sdtdatahash" xmlns:w16se="http://schemas.microsoft.com/office/word/2015/wordml/symex" xmlns:wpg="http://schemas.microsoft.com/office/word/2010/wordprocessingGroup" xmlns:wpi="http://schemas.microsoft.com/office/word/2010/wordprocessingInk" xmlns:wne="http://schemas.microsoft.com/office/word/2006/wordml" xmlns:wps="http://schemas.microsoft.com/office/word/2010/wordprocessingShape" mc:Ignorable="w14 w15 w16se w16cid w16 w16cex w16sdtdh wp14">
   <w:body>
     <w:p>
       <w:pPr>
@@ -26,7 +26,7 @@
     </w:p>
     <w:p>
       <w:pPr>
-        <w:spacing w:before="240"/>
+        <w:spacing w:line="360" w:lineRule="auto"/>
         <w:rPr>
           <w:rFonts w:cstheme="minorHAnsi"/>
           <w:sz w:val="24"/>
@@ -88,7 +88,7 @@
     </w:p>
     <w:p>
       <w:pPr>
-        <w:spacing w:before="240"/>
+        <w:spacing w:line="360" w:lineRule="auto"/>
         <w:rPr>
           <w:rFonts w:cstheme="minorHAnsi"/>
           <w:sz w:val="24"/>
@@ -132,7 +132,7 @@
     </w:p>
     <w:p>
       <w:pPr>
-        <w:spacing w:before="240"/>
+        <w:spacing w:line="360" w:lineRule="auto"/>
         <w:rPr>
           <w:rFonts w:cstheme="minorHAnsi"/>
           <w:sz w:val="24"/>
@@ -165,6 +165,30 @@
           <w:sz w:val="24"/>
           <w:szCs w:val="24"/>
         </w:rPr>
+        <w:t xml:space="preserve">This model aims to help predict </w:t>
+      </w:r>
+      <w:r>
+        <w:rPr>
+          <w:rFonts w:cstheme="minorHAnsi"/>
+          <w:sz w:val="24"/>
+          <w:szCs w:val="24"/>
+        </w:rPr>
+        <w:t>whether</w:t>
+      </w:r>
+      <w:r>
+        <w:rPr>
+          <w:rFonts w:cstheme="minorHAnsi"/>
+          <w:sz w:val="24"/>
+          <w:szCs w:val="24"/>
+        </w:rPr>
+        <w:t xml:space="preserve"> a patient has breast cancer or not. </w:t>
+      </w:r>
+      <w:r>
+        <w:rPr>
+          <w:rFonts w:cstheme="minorHAnsi"/>
+          <w:sz w:val="24"/>
+          <w:szCs w:val="24"/>
+        </w:rPr>
         <w:t>Breast cancer is a disease in which cells in the breast grow out of control.</w:t>
       </w:r>
       <w:r>
@@ -175,13 +199,89 @@
         </w:rPr>
         <w:t xml:space="preserve"> </w:t>
       </w:r>
-      <w:r>
-        <w:rPr>
-          <w:rFonts w:cstheme="minorHAnsi"/>
-          <w:sz w:val="24"/>
-          <w:szCs w:val="24"/>
-        </w:rPr>
-        <w:t>It’s important to understand that most breast lumps are benign and not cancer (malignant). Any breast lump or change needs to be checked by a health care professional to find out if it is benign or malignant (cancer) and if it might affect your future cancer risk.</w:t>
+      <w:proofErr w:type="gramStart"/>
+      <w:r>
+        <w:rPr>
+          <w:rFonts w:cstheme="minorHAnsi"/>
+          <w:sz w:val="24"/>
+          <w:szCs w:val="24"/>
+        </w:rPr>
+        <w:t>It’s</w:t>
+      </w:r>
+      <w:proofErr w:type="gramEnd"/>
+      <w:r>
+        <w:rPr>
+          <w:rFonts w:cstheme="minorHAnsi"/>
+          <w:sz w:val="24"/>
+          <w:szCs w:val="24"/>
+        </w:rPr>
+        <w:t xml:space="preserve"> important to understand that most breast lumps are benign and not cancer</w:t>
+      </w:r>
+      <w:r>
+        <w:rPr>
+          <w:rFonts w:cstheme="minorHAnsi"/>
+          <w:sz w:val="24"/>
+          <w:szCs w:val="24"/>
+        </w:rPr>
+        <w:t>ous</w:t>
+      </w:r>
+      <w:r>
+        <w:rPr>
+          <w:rFonts w:cstheme="minorHAnsi"/>
+          <w:sz w:val="24"/>
+          <w:szCs w:val="24"/>
+        </w:rPr>
+        <w:t xml:space="preserve"> (malignant). Any breast lump or change needs to </w:t>
+      </w:r>
+      <w:proofErr w:type="gramStart"/>
+      <w:r>
+        <w:rPr>
+          <w:rFonts w:cstheme="minorHAnsi"/>
+          <w:sz w:val="24"/>
+          <w:szCs w:val="24"/>
+        </w:rPr>
+        <w:t>be checked</w:t>
+      </w:r>
+      <w:proofErr w:type="gramEnd"/>
+      <w:r>
+        <w:rPr>
+          <w:rFonts w:cstheme="minorHAnsi"/>
+          <w:sz w:val="24"/>
+          <w:szCs w:val="24"/>
+        </w:rPr>
+        <w:t xml:space="preserve"> by a </w:t>
+      </w:r>
+      <w:r>
+        <w:rPr>
+          <w:rFonts w:cstheme="minorHAnsi"/>
+          <w:sz w:val="24"/>
+          <w:szCs w:val="24"/>
+        </w:rPr>
+        <w:t>healthcare</w:t>
+      </w:r>
+      <w:r>
+        <w:rPr>
+          <w:rFonts w:cstheme="minorHAnsi"/>
+          <w:sz w:val="24"/>
+          <w:szCs w:val="24"/>
+        </w:rPr>
+        <w:t xml:space="preserve"> professional to find out if it is benign or malignant (cancer)</w:t>
+      </w:r>
+      <w:r>
+        <w:rPr>
+          <w:rFonts w:cstheme="minorHAnsi"/>
+          <w:sz w:val="24"/>
+          <w:szCs w:val="24"/>
+        </w:rPr>
+        <w:t xml:space="preserve">, </w:t>
+      </w:r>
+      <w:r>
+        <w:rPr>
+          <w:rFonts w:cstheme="minorHAnsi"/>
+          <w:sz w:val="24"/>
+          <w:szCs w:val="24"/>
+        </w:rPr>
+        <w:t>and if it might affect your future cancer risk.</w:t>
       </w:r>
       <w:r>
         <w:rPr>
@@ -302,11 +402,51 @@
           <w:szCs w:val="24"/>
         </w:rPr>
         <w:t xml:space="preserve"> </w:t>
+      </w:r>
+      <w:r>
+        <w:rPr>
+          <w:rFonts w:cstheme="minorHAnsi"/>
+          <w:sz w:val="24"/>
+          <w:szCs w:val="24"/>
+        </w:rPr>
+        <w:t xml:space="preserve">This </w:t>
+      </w:r>
+      <w:r>
+        <w:rPr>
+          <w:rFonts w:cstheme="minorHAnsi"/>
+          <w:sz w:val="24"/>
+          <w:szCs w:val="24"/>
+        </w:rPr>
+        <w:t xml:space="preserve">outlined process </w:t>
+      </w:r>
+      <w:r>
+        <w:rPr>
+          <w:rFonts w:cstheme="minorHAnsi"/>
+          <w:sz w:val="24"/>
+          <w:szCs w:val="24"/>
+        </w:rPr>
+        <w:t xml:space="preserve">exemplifies </w:t>
+      </w:r>
+      <w:r>
+        <w:rPr>
+          <w:rFonts w:cstheme="minorHAnsi"/>
+          <w:sz w:val="24"/>
+          <w:szCs w:val="24"/>
+        </w:rPr>
+        <w:t>the data of our</w:t>
+      </w:r>
+      <w:r>
+        <w:rPr>
+          <w:rFonts w:cstheme="minorHAnsi"/>
+          <w:sz w:val="24"/>
+          <w:szCs w:val="24"/>
+        </w:rPr>
+        <w:t xml:space="preserve"> project.</w:t>
       </w:r>
     </w:p>
     <w:p>
       <w:pPr>
-        <w:spacing w:before="240"/>
+        <w:spacing w:line="360" w:lineRule="auto"/>
         <w:rPr>
           <w:rFonts w:cstheme="minorHAnsi"/>
           <w:sz w:val="24"/>
@@ -319,12 +459,96 @@
           <w:sz w:val="24"/>
           <w:szCs w:val="24"/>
         </w:rPr>
-        <w:t xml:space="preserve">The information that the data set contains are computed features from a digitized image of a FNA of a breast mass. They describe characteristics of the cell nuclei present in the image. The objective is to predict whether the breast lump is benign or malignant based on these computed real valued features for each cell nucleus.  </w:t>
+        <w:t xml:space="preserve">The information that the data set </w:t>
+      </w:r>
+      <w:proofErr w:type="gramStart"/>
+      <w:r>
+        <w:rPr>
+          <w:rFonts w:cstheme="minorHAnsi"/>
+          <w:sz w:val="24"/>
+          <w:szCs w:val="24"/>
+        </w:rPr>
+        <w:t>contains</w:t>
+      </w:r>
+      <w:proofErr w:type="gramEnd"/>
+      <w:r>
+        <w:rPr>
+          <w:rFonts w:cstheme="minorHAnsi"/>
+          <w:sz w:val="24"/>
+          <w:szCs w:val="24"/>
+        </w:rPr>
+        <w:t xml:space="preserve"> are computed features from a digitized image of </w:t>
+      </w:r>
+      <w:r>
+        <w:rPr>
+          <w:rFonts w:cstheme="minorHAnsi"/>
+          <w:sz w:val="24"/>
+          <w:szCs w:val="24"/>
+        </w:rPr>
+        <w:t>an</w:t>
+      </w:r>
+      <w:r>
+        <w:rPr>
+          <w:rFonts w:cstheme="minorHAnsi"/>
+          <w:sz w:val="24"/>
+          <w:szCs w:val="24"/>
+        </w:rPr>
+        <w:t xml:space="preserve"> FNA of a breast mass. They describe </w:t>
+      </w:r>
+      <w:r>
+        <w:rPr>
+          <w:rFonts w:cstheme="minorHAnsi"/>
+          <w:sz w:val="24"/>
+          <w:szCs w:val="24"/>
+        </w:rPr>
+        <w:t xml:space="preserve">the </w:t>
+      </w:r>
+      <w:r>
+        <w:rPr>
+          <w:rFonts w:cstheme="minorHAnsi"/>
+          <w:sz w:val="24"/>
+          <w:szCs w:val="24"/>
+        </w:rPr>
+        <w:t xml:space="preserve">characteristics of the cell nuclei present in the image. The </w:t>
+      </w:r>
+      <w:proofErr w:type="gramStart"/>
+      <w:r>
+        <w:rPr>
+          <w:rFonts w:cstheme="minorHAnsi"/>
+          <w:sz w:val="24"/>
+          <w:szCs w:val="24"/>
+        </w:rPr>
+        <w:t>objective</w:t>
+      </w:r>
+      <w:proofErr w:type="gramEnd"/>
+      <w:r>
+        <w:rPr>
+          <w:rFonts w:cstheme="minorHAnsi"/>
+          <w:sz w:val="24"/>
+          <w:szCs w:val="24"/>
+        </w:rPr>
+        <w:t xml:space="preserve"> is to predict whether the breast lump is benign or malignant based on these computed </w:t>
+      </w:r>
+      <w:r>
+        <w:rPr>
+          <w:rFonts w:cstheme="minorHAnsi"/>
+          <w:sz w:val="24"/>
+          <w:szCs w:val="24"/>
+        </w:rPr>
+        <w:t>real-valued</w:t>
+      </w:r>
+      <w:r>
+        <w:rPr>
+          <w:rFonts w:cstheme="minorHAnsi"/>
+          <w:sz w:val="24"/>
+          <w:szCs w:val="24"/>
+        </w:rPr>
+        <w:t xml:space="preserve"> features for each cell nucleus.  </w:t>
       </w:r>
     </w:p>
     <w:p>
       <w:pPr>
-        <w:spacing w:before="240"/>
+        <w:spacing w:line="360" w:lineRule="auto"/>
         <w:rPr>
           <w:rFonts w:cstheme="minorHAnsi"/>
           <w:sz w:val="24"/>
@@ -381,16 +605,42 @@
           <w:sz w:val="24"/>
           <w:szCs w:val="24"/>
         </w:rPr>
-        <w:t xml:space="preserve"> and maybe decision tree</w:t>
-      </w:r>
-      <w:r>
-        <w:rPr>
-          <w:rFonts w:cstheme="minorHAnsi"/>
-          <w:sz w:val="24"/>
-          <w:szCs w:val="24"/>
-        </w:rPr>
-        <w:t xml:space="preserve"> can be investigated</w:t>
-      </w:r>
+        <w:t>,</w:t>
+      </w:r>
+      <w:r>
+        <w:rPr>
+          <w:rFonts w:cstheme="minorHAnsi"/>
+          <w:sz w:val="24"/>
+          <w:szCs w:val="24"/>
+        </w:rPr>
+        <w:t xml:space="preserve"> and maybe decision </w:t>
+      </w:r>
+      <w:r>
+        <w:rPr>
+          <w:rFonts w:cstheme="minorHAnsi"/>
+          <w:sz w:val="24"/>
+          <w:szCs w:val="24"/>
+        </w:rPr>
+        <w:t>trees</w:t>
+      </w:r>
+      <w:r>
+        <w:rPr>
+          <w:rFonts w:cstheme="minorHAnsi"/>
+          <w:sz w:val="24"/>
+          <w:szCs w:val="24"/>
+        </w:rPr>
+        <w:t xml:space="preserve"> can </w:t>
+      </w:r>
+      <w:proofErr w:type="gramStart"/>
+      <w:r>
+        <w:rPr>
+          <w:rFonts w:cstheme="minorHAnsi"/>
+          <w:sz w:val="24"/>
+          <w:szCs w:val="24"/>
+        </w:rPr>
+        <w:t>be investigated</w:t>
+      </w:r>
+      <w:proofErr w:type="gramEnd"/>
       <w:r>
         <w:rPr>
           <w:rFonts w:cstheme="minorHAnsi"/>
@@ -402,7 +652,7 @@
     </w:p>
     <w:p>
       <w:pPr>
-        <w:spacing w:before="240"/>
+        <w:spacing w:line="360" w:lineRule="auto"/>
         <w:rPr>
           <w:rFonts w:cstheme="minorHAnsi"/>
           <w:sz w:val="24"/>
@@ -438,7 +688,7 @@
     </w:p>
     <w:p>
       <w:pPr>
-        <w:spacing w:before="240"/>
+        <w:spacing w:line="360" w:lineRule="auto"/>
         <w:rPr>
           <w:rFonts w:cstheme="minorHAnsi"/>
           <w:sz w:val="24"/>
@@ -489,7 +739,7 @@
 </file>
 
 <file path=word/endnotes.xml><?xml version="1.0" encoding="utf-8"?>
-<w:endnotes xmlns:wpc="http://schemas.microsoft.com/office/word/2010/wordprocessingCanvas" xmlns:cx="http://schemas.microsoft.com/office/drawing/2014/chartex" xmlns:cx1="http://schemas.microsoft.com/office/drawing/2015/9/8/chartex" xmlns:cx2="http://schemas.microsoft.com/office/drawing/2015/10/21/chartex" xmlns:cx3="http://schemas.microsoft.com/office/drawing/2016/5/9/chartex" xmlns:cx4="http://schemas.microsoft.com/office/drawing/2016/5/10/chartex" xmlns:cx5="http://schemas.microsoft.com/office/drawing/2016/5/11/chartex" xmlns:cx6="http://schemas.microsoft.com/office/drawing/2016/5/12/chartex" xmlns:cx7="http://schemas.microsoft.com/office/drawing/2016/5/13/chartex" xmlns:cx8="http://schemas.microsoft.com/office/drawing/2016/5/14/chartex" xmlns:mc="http://schemas.openxmlformats.org/markup-compatibility/2006" xmlns:aink="http://schemas.microsoft.com/office/drawing/2016/ink" xmlns:am3d="http://schemas.microsoft.com/office/drawing/2017/model3d" xmlns:o="urn:schemas-microsoft-com:office:office" xmlns:oel="http://schemas.microsoft.com/office/2019/extlst" xmlns:r="http://schemas.openxmlformats.org/officeDocument/2006/relationships" xmlns:m="http://schemas.openxmlformats.org/officeDocument/2006/math" xmlns:v="urn:schemas-microsoft-com:vml" xmlns:wp14="http://schemas.microsoft.com/office/word/2010/wordprocessingDrawing" xmlns:wp="http://schemas.openxmlformats.org/drawingml/2006/wordprocessingDrawing" xmlns:w10="urn:schemas-microsoft-com:office:word" xmlns:w="http://schemas.openxmlformats.org/wordprocessingml/2006/main" xmlns:w14="http://schemas.microsoft.com/office/word/2010/wordml" xmlns:w15="http://schemas.microsoft.com/office/word/2012/wordml" xmlns:w16cex="http://schemas.microsoft.com/office/word/2018/wordml/cex" xmlns:w16cid="http://schemas.microsoft.com/office/word/2016/wordml/cid" xmlns:w16="http://schemas.microsoft.com/office/word/2018/wordml" xmlns:w16sdtdh="http://schemas.microsoft.com/office/word/2020/wordml/sdtdatahash" xmlns:w16se="http://schemas.microsoft.com/office/word/2015/wordml/symex" xmlns:wpg="http://schemas.microsoft.com/office/word/2010/wordprocessingGroup" xmlns:wpi="http://schemas.microsoft.com/office/word/2010/wordprocessingInk" xmlns:wne="http://schemas.microsoft.com/office/word/2006/wordml" xmlns:wps="http://schemas.microsoft.com/office/word/2010/wordprocessingShape" mc:Ignorable="w14 w15 w16se w16cid w16 w16cex w16sdtdh wp14">
+<w:endnotes xmlns:wpc="http://schemas.microsoft.com/office/word/2010/wordprocessingCanvas" xmlns:cx="http://schemas.microsoft.com/office/drawing/2014/chartex" xmlns:cx1="http://schemas.microsoft.com/office/drawing/2015/9/8/chartex" xmlns:cx2="http://schemas.microsoft.com/office/drawing/2015/10/21/chartex" xmlns:cx3="http://schemas.microsoft.com/office/drawing/2016/5/9/chartex" xmlns:cx4="http://schemas.microsoft.com/office/drawing/2016/5/10/chartex" xmlns:cx5="http://schemas.microsoft.com/office/drawing/2016/5/11/chartex" xmlns:cx6="http://schemas.microsoft.com/office/drawing/2016/5/12/chartex" xmlns:cx7="http://schemas.microsoft.com/office/drawing/2016/5/13/chartex" xmlns:cx8="http://schemas.microsoft.com/office/drawing/2016/5/14/chartex" xmlns:mc="http://schemas.openxmlformats.org/markup-compatibility/2006" xmlns:aink="http://schemas.microsoft.com/office/drawing/2016/ink" xmlns:am3d="http://schemas.microsoft.com/office/drawing/2017/model3d" xmlns:o="urn:schemas-microsoft-com:office:office" xmlns:r="http://schemas.openxmlformats.org/officeDocument/2006/relationships" xmlns:m="http://schemas.openxmlformats.org/officeDocument/2006/math" xmlns:v="urn:schemas-microsoft-com:vml" xmlns:wp14="http://schemas.microsoft.com/office/word/2010/wordprocessingDrawing" xmlns:wp="http://schemas.openxmlformats.org/drawingml/2006/wordprocessingDrawing" xmlns:w10="urn:schemas-microsoft-com:office:word" xmlns:w="http://schemas.openxmlformats.org/wordprocessingml/2006/main" xmlns:w14="http://schemas.microsoft.com/office/word/2010/wordml" xmlns:w15="http://schemas.microsoft.com/office/word/2012/wordml" xmlns:w16cex="http://schemas.microsoft.com/office/word/2018/wordml/cex" xmlns:w16cid="http://schemas.microsoft.com/office/word/2016/wordml/cid" xmlns:w16="http://schemas.microsoft.com/office/word/2018/wordml" xmlns:w16sdtdh="http://schemas.microsoft.com/office/word/2020/wordml/sdtdatahash" xmlns:w16se="http://schemas.microsoft.com/office/word/2015/wordml/symex" xmlns:wpg="http://schemas.microsoft.com/office/word/2010/wordprocessingGroup" xmlns:wpi="http://schemas.microsoft.com/office/word/2010/wordprocessingInk" xmlns:wne="http://schemas.microsoft.com/office/word/2006/wordml" xmlns:wps="http://schemas.microsoft.com/office/word/2010/wordprocessingShape" mc:Ignorable="w14 w15 w16se w16cid w16 w16cex w16sdtdh wp14">
   <w:endnote w:type="separator" w:id="-1">
     <w:p>
       <w:pPr>
@@ -514,7 +764,7 @@
 </file>
 
 <file path=word/footnotes.xml><?xml version="1.0" encoding="utf-8"?>
-<w:footnotes xmlns:wpc="http://schemas.microsoft.com/office/word/2010/wordprocessingCanvas" xmlns:cx="http://schemas.microsoft.com/office/drawing/2014/chartex" xmlns:cx1="http://schemas.microsoft.com/office/drawing/2015/9/8/chartex" xmlns:cx2="http://schemas.microsoft.com/office/drawing/2015/10/21/chartex" xmlns:cx3="http://schemas.microsoft.com/office/drawing/2016/5/9/chartex" xmlns:cx4="http://schemas.microsoft.com/office/drawing/2016/5/10/chartex" xmlns:cx5="http://schemas.microsoft.com/office/drawing/2016/5/11/chartex" xmlns:cx6="http://schemas.microsoft.com/office/drawing/2016/5/12/chartex" xmlns:cx7="http://schemas.microsoft.com/office/drawing/2016/5/13/chartex" xmlns:cx8="http://schemas.microsoft.com/office/drawing/2016/5/14/chartex" xmlns:mc="http://schemas.openxmlformats.org/markup-compatibility/2006" xmlns:aink="http://schemas.microsoft.com/office/drawing/2016/ink" xmlns:am3d="http://schemas.microsoft.com/office/drawing/2017/model3d" xmlns:o="urn:schemas-microsoft-com:office:office" xmlns:oel="http://schemas.microsoft.com/office/2019/extlst" xmlns:r="http://schemas.openxmlformats.org/officeDocument/2006/relationships" xmlns:m="http://schemas.openxmlformats.org/officeDocument/2006/math" xmlns:v="urn:schemas-microsoft-com:vml" xmlns:wp14="http://schemas.microsoft.com/office/word/2010/wordprocessingDrawing" xmlns:wp="http://schemas.openxmlformats.org/drawingml/2006/wordprocessingDrawing" xmlns:w10="urn:schemas-microsoft-com:office:word" xmlns:w="http://schemas.openxmlformats.org/wordprocessingml/2006/main" xmlns:w14="http://schemas.microsoft.com/office/word/2010/wordml" xmlns:w15="http://schemas.microsoft.com/office/word/2012/wordml" xmlns:w16cex="http://schemas.microsoft.com/office/word/2018/wordml/cex" xmlns:w16cid="http://schemas.microsoft.com/office/word/2016/wordml/cid" xmlns:w16="http://schemas.microsoft.com/office/word/2018/wordml" xmlns:w16sdtdh="http://schemas.microsoft.com/office/word/2020/wordml/sdtdatahash" xmlns:w16se="http://schemas.microsoft.com/office/word/2015/wordml/symex" xmlns:wpg="http://schemas.microsoft.com/office/word/2010/wordprocessingGroup" xmlns:wpi="http://schemas.microsoft.com/office/word/2010/wordprocessingInk" xmlns:wne="http://schemas.microsoft.com/office/word/2006/wordml" xmlns:wps="http://schemas.microsoft.com/office/word/2010/wordprocessingShape" mc:Ignorable="w14 w15 w16se w16cid w16 w16cex w16sdtdh wp14">
+<w:footnotes xmlns:wpc="http://schemas.microsoft.com/office/word/2010/wordprocessingCanvas" xmlns:cx="http://schemas.microsoft.com/office/drawing/2014/chartex" xmlns:cx1="http://schemas.microsoft.com/office/drawing/2015/9/8/chartex" xmlns:cx2="http://schemas.microsoft.com/office/drawing/2015/10/21/chartex" xmlns:cx3="http://schemas.microsoft.com/office/drawing/2016/5/9/chartex" xmlns:cx4="http://schemas.microsoft.com/office/drawing/2016/5/10/chartex" xmlns:cx5="http://schemas.microsoft.com/office/drawing/2016/5/11/chartex" xmlns:cx6="http://schemas.microsoft.com/office/drawing/2016/5/12/chartex" xmlns:cx7="http://schemas.microsoft.com/office/drawing/2016/5/13/chartex" xmlns:cx8="http://schemas.microsoft.com/office/drawing/2016/5/14/chartex" xmlns:mc="http://schemas.openxmlformats.org/markup-compatibility/2006" xmlns:aink="http://schemas.microsoft.com/office/drawing/2016/ink" xmlns:am3d="http://schemas.microsoft.com/office/drawing/2017/model3d" xmlns:o="urn:schemas-microsoft-com:office:office" xmlns:r="http://schemas.openxmlformats.org/officeDocument/2006/relationships" xmlns:m="http://schemas.openxmlformats.org/officeDocument/2006/math" xmlns:v="urn:schemas-microsoft-com:vml" xmlns:wp14="http://schemas.microsoft.com/office/word/2010/wordprocessingDrawing" xmlns:wp="http://schemas.openxmlformats.org/drawingml/2006/wordprocessingDrawing" xmlns:w10="urn:schemas-microsoft-com:office:word" xmlns:w="http://schemas.openxmlformats.org/wordprocessingml/2006/main" xmlns:w14="http://schemas.microsoft.com/office/word/2010/wordml" xmlns:w15="http://schemas.microsoft.com/office/word/2012/wordml" xmlns:w16cex="http://schemas.microsoft.com/office/word/2018/wordml/cex" xmlns:w16cid="http://schemas.microsoft.com/office/word/2016/wordml/cid" xmlns:w16="http://schemas.microsoft.com/office/word/2018/wordml" xmlns:w16sdtdh="http://schemas.microsoft.com/office/word/2020/wordml/sdtdatahash" xmlns:w16se="http://schemas.microsoft.com/office/word/2015/wordml/symex" xmlns:wpg="http://schemas.microsoft.com/office/word/2010/wordprocessingGroup" xmlns:wpi="http://schemas.microsoft.com/office/word/2010/wordprocessingInk" xmlns:wne="http://schemas.microsoft.com/office/word/2006/wordml" xmlns:wps="http://schemas.microsoft.com/office/word/2010/wordprocessingShape" mc:Ignorable="w14 w15 w16se w16cid w16 w16cex w16sdtdh wp14">
   <w:footnote w:type="separator" w:id="-1">
     <w:p>
       <w:pPr>
@@ -539,7 +789,7 @@
 </file>
 
 <file path=word/header1.xml><?xml version="1.0" encoding="utf-8"?>
-<w:hdr xmlns:wpc="http://schemas.microsoft.com/office/word/2010/wordprocessingCanvas" xmlns:cx="http://schemas.microsoft.com/office/drawing/2014/chartex" xmlns:cx1="http://schemas.microsoft.com/office/drawing/2015/9/8/chartex" xmlns:cx2="http://schemas.microsoft.com/office/drawing/2015/10/21/chartex" xmlns:cx3="http://schemas.microsoft.com/office/drawing/2016/5/9/chartex" xmlns:cx4="http://schemas.microsoft.com/office/drawing/2016/5/10/chartex" xmlns:cx5="http://schemas.microsoft.com/office/drawing/2016/5/11/chartex" xmlns:cx6="http://schemas.microsoft.com/office/drawing/2016/5/12/chartex" xmlns:cx7="http://schemas.microsoft.com/office/drawing/2016/5/13/chartex" xmlns:cx8="http://schemas.microsoft.com/office/drawing/2016/5/14/chartex" xmlns:mc="http://schemas.openxmlformats.org/markup-compatibility/2006" xmlns:aink="http://schemas.microsoft.com/office/drawing/2016/ink" xmlns:am3d="http://schemas.microsoft.com/office/drawing/2017/model3d" xmlns:o="urn:schemas-microsoft-com:office:office" xmlns:oel="http://schemas.microsoft.com/office/2019/extlst" xmlns:r="http://schemas.openxmlformats.org/officeDocument/2006/relationships" xmlns:m="http://schemas.openxmlformats.org/officeDocument/2006/math" xmlns:v="urn:schemas-microsoft-com:vml" xmlns:wp14="http://schemas.microsoft.com/office/word/2010/wordprocessingDrawing" xmlns:wp="http://schemas.openxmlformats.org/drawingml/2006/wordprocessingDrawing" xmlns:w10="urn:schemas-microsoft-com:office:word" xmlns:w="http://schemas.openxmlformats.org/wordprocessingml/2006/main" xmlns:w14="http://schemas.microsoft.com/office/word/2010/wordml" xmlns:w15="http://schemas.microsoft.com/office/word/2012/wordml" xmlns:w16cex="http://schemas.microsoft.com/office/word/2018/wordml/cex" xmlns:w16cid="http://schemas.microsoft.com/office/word/2016/wordml/cid" xmlns:w16="http://schemas.microsoft.com/office/word/2018/wordml" xmlns:w16sdtdh="http://schemas.microsoft.com/office/word/2020/wordml/sdtdatahash" xmlns:w16se="http://schemas.microsoft.com/office/word/2015/wordml/symex" xmlns:wpg="http://schemas.microsoft.com/office/word/2010/wordprocessingGroup" xmlns:wpi="http://schemas.microsoft.com/office/word/2010/wordprocessingInk" xmlns:wne="http://schemas.microsoft.com/office/word/2006/wordml" xmlns:wps="http://schemas.microsoft.com/office/word/2010/wordprocessingShape" mc:Ignorable="w14 w15 w16se w16cid w16 w16cex w16sdtdh wp14">
+<w:hdr xmlns:wpc="http://schemas.microsoft.com/office/word/2010/wordprocessingCanvas" xmlns:cx="http://schemas.microsoft.com/office/drawing/2014/chartex" xmlns:cx1="http://schemas.microsoft.com/office/drawing/2015/9/8/chartex" xmlns:cx2="http://schemas.microsoft.com/office/drawing/2015/10/21/chartex" xmlns:cx3="http://schemas.microsoft.com/office/drawing/2016/5/9/chartex" xmlns:cx4="http://schemas.microsoft.com/office/drawing/2016/5/10/chartex" xmlns:cx5="http://schemas.microsoft.com/office/drawing/2016/5/11/chartex" xmlns:cx6="http://schemas.microsoft.com/office/drawing/2016/5/12/chartex" xmlns:cx7="http://schemas.microsoft.com/office/drawing/2016/5/13/chartex" xmlns:cx8="http://schemas.microsoft.com/office/drawing/2016/5/14/chartex" xmlns:mc="http://schemas.openxmlformats.org/markup-compatibility/2006" xmlns:aink="http://schemas.microsoft.com/office/drawing/2016/ink" xmlns:am3d="http://schemas.microsoft.com/office/drawing/2017/model3d" xmlns:o="urn:schemas-microsoft-com:office:office" xmlns:r="http://schemas.openxmlformats.org/officeDocument/2006/relationships" xmlns:m="http://schemas.openxmlformats.org/officeDocument/2006/math" xmlns:v="urn:schemas-microsoft-com:vml" xmlns:wp14="http://schemas.microsoft.com/office/word/2010/wordprocessingDrawing" xmlns:wp="http://schemas.openxmlformats.org/drawingml/2006/wordprocessingDrawing" xmlns:w10="urn:schemas-microsoft-com:office:word" xmlns:w="http://schemas.openxmlformats.org/wordprocessingml/2006/main" xmlns:w14="http://schemas.microsoft.com/office/word/2010/wordml" xmlns:w15="http://schemas.microsoft.com/office/word/2012/wordml" xmlns:w16cex="http://schemas.microsoft.com/office/word/2018/wordml/cex" xmlns:w16cid="http://schemas.microsoft.com/office/word/2016/wordml/cid" xmlns:w16="http://schemas.microsoft.com/office/word/2018/wordml" xmlns:w16sdtdh="http://schemas.microsoft.com/office/word/2020/wordml/sdtdatahash" xmlns:w16se="http://schemas.microsoft.com/office/word/2015/wordml/symex" xmlns:wpg="http://schemas.microsoft.com/office/word/2010/wordprocessingGroup" xmlns:wpi="http://schemas.microsoft.com/office/word/2010/wordprocessingInk" xmlns:wne="http://schemas.microsoft.com/office/word/2006/wordml" xmlns:wps="http://schemas.microsoft.com/office/word/2010/wordprocessingShape" mc:Ignorable="w14 w15 w16se w16cid w16 w16cex w16sdtdh wp14">
   <w:p>
     <w:pPr>
       <w:pStyle w:val="Header"/>

</xml_diff>